<commit_message>
fixed firebase bug and added document
</commit_message>
<xml_diff>
--- a/Req Documents/Kalamazoo_Trail_App_Artifacts.docx
+++ b/Req Documents/Kalamazoo_Trail_App_Artifacts.docx
@@ -15,6 +15,14 @@
         </w:rPr>
         <w:t>Kalamazoo Trail App Artifacts</w:t>
       </w:r>
+    </w:p>
+    <w:p>
+      <w:pPr>
+        <w:jc w:val="center"/>
+        <w:rPr>
+          <w:u w:val="single"/>
+        </w:rPr>
+      </w:pPr>
     </w:p>
     <w:p>
       <w:pPr>
@@ -127,8 +135,11 @@
     <w:p>
       <w:pPr>
         <w:pStyle w:val="ListParagraph"/>
-      </w:pPr>
-      <w:hyperlink r:id="rId8" w:history="1">
+        <w:rPr>
+          <w:rStyle w:val="Hyperlink"/>
+        </w:rPr>
+      </w:pPr>
+      <w:hyperlink r:id="rId8" w:anchor="gid=0" w:history="1">
         <w:r>
           <w:rPr>
             <w:rStyle w:val="Hyperlink"/>
@@ -140,6 +151,9 @@
     <w:p>
       <w:pPr>
         <w:pStyle w:val="ListParagraph"/>
+        <w:rPr>
+          <w:rStyle w:val="Hyperlink"/>
+        </w:rPr>
       </w:pPr>
     </w:p>
     <w:p>
@@ -151,14 +165,65 @@
         </w:numPr>
       </w:pPr>
       <w:r>
-        <w:t>Firebase database</w:t>
-      </w:r>
-    </w:p>
-    <w:p>
-      <w:pPr>
-        <w:pStyle w:val="ListParagraph"/>
+        <w:t>Presentation Slides</w:t>
+      </w:r>
+    </w:p>
+    <w:p>
+      <w:pPr>
+        <w:ind w:left="720"/>
       </w:pPr>
       <w:hyperlink r:id="rId9" w:history="1">
+        <w:r>
+          <w:rPr>
+            <w:rStyle w:val="Hyperlink"/>
+          </w:rPr>
+          <w:t>https://docs.google.com/presentation/d/1waSS</w:t>
+        </w:r>
+        <w:r>
+          <w:rPr>
+            <w:rStyle w:val="Hyperlink"/>
+          </w:rPr>
+          <w:t>0</w:t>
+        </w:r>
+        <w:r>
+          <w:rPr>
+            <w:rStyle w:val="Hyperlink"/>
+          </w:rPr>
+          <w:t>zA4pWCpPrCCzJ9dpLGPrtqSN_2UE71vOdlHYfM/edit?usp=sharing</w:t>
+        </w:r>
+      </w:hyperlink>
+    </w:p>
+    <w:p>
+      <w:pPr>
+        <w:pStyle w:val="ListParagraph"/>
+      </w:pPr>
+    </w:p>
+    <w:p>
+      <w:pPr>
+        <w:pStyle w:val="ListParagraph"/>
+        <w:numPr>
+          <w:ilvl w:val="0"/>
+          <w:numId w:val="1"/>
+        </w:numPr>
+      </w:pPr>
+      <w:r>
+        <w:t xml:space="preserve">Firebase </w:t>
+      </w:r>
+      <w:r>
+        <w:t>D</w:t>
+      </w:r>
+      <w:r>
+        <w:t>atabase</w:t>
+      </w:r>
+      <w:r>
+        <w:t xml:space="preserve"> credentials</w:t>
+      </w:r>
+    </w:p>
+    <w:p>
+      <w:pPr>
+        <w:pStyle w:val="ListParagraph"/>
+      </w:pPr>
+      <w:hyperlink r:id="rId10" w:history="1">
         <w:r>
           <w:rPr>
             <w:rStyle w:val="Hyperlink"/>
@@ -212,7 +277,7 @@
   <w:abstractNum w:abstractNumId="0" w15:restartNumberingAfterBreak="0">
     <w:nsid w:val="1F5A6E24"/>
     <w:multiLevelType w:val="hybridMultilevel"/>
-    <w:tmpl w:val="5D363524"/>
+    <w:tmpl w:val="E2C8A7C6"/>
     <w:lvl w:ilvl="0" w:tplc="0409000F">
       <w:start w:val="1"/>
       <w:numFmt w:val="decimal"/>

</xml_diff>